<commit_message>
Converting Word documents to MarkDown: "Automatic Diagram Organization, Automatic Containment Spec Plan": Manually checking differences between rendered MarkDown and Word document. Last checks if markup looks ok.
</commit_message>
<xml_diff>
--- a/4. Out of Scope/1. Future/Sub-Projects/Automatic Diagram Organization, Automatic Containment Spec Plan.docx
+++ b/4. Out of Scope/1. Future/Sub-Projects/Automatic Diagram Organization, Automatic Containment Spec Plan.docx
@@ -1,6 +1,6 @@
 
 <file path=word/document.xml><?xml version="1.0" encoding="utf-8"?>
-<w:document xmlns:wpc="http://schemas.microsoft.com/office/word/2010/wordprocessingCanvas" xmlns:cx="http://schemas.microsoft.com/office/drawing/2014/chartex" xmlns:cx1="http://schemas.microsoft.com/office/drawing/2015/9/8/chartex" xmlns:cx2="http://schemas.microsoft.com/office/drawing/2015/10/21/chartex" xmlns:cx3="http://schemas.microsoft.com/office/drawing/2016/5/9/chartex" xmlns:cx4="http://schemas.microsoft.com/office/drawing/2016/5/10/chartex" xmlns:cx5="http://schemas.microsoft.com/office/drawing/2016/5/11/chartex" xmlns:cx6="http://schemas.microsoft.com/office/drawing/2016/5/12/chartex" xmlns:cx7="http://schemas.microsoft.com/office/drawing/2016/5/13/chartex" xmlns:cx8="http://schemas.microsoft.com/office/drawing/2016/5/14/chartex" xmlns:mc="http://schemas.openxmlformats.org/markup-compatibility/2006" xmlns:aink="http://schemas.microsoft.com/office/drawing/2016/ink" xmlns:am3d="http://schemas.microsoft.com/office/drawing/2017/model3d" xmlns:o="urn:schemas-microsoft-com:office:office" xmlns:r="http://schemas.openxmlformats.org/officeDocument/2006/relationships" xmlns:m="http://schemas.openxmlformats.org/officeDocument/2006/math" xmlns:v="urn:schemas-microsoft-com:vml" xmlns:wp14="http://schemas.microsoft.com/office/word/2010/wordprocessingDrawing" xmlns:wp="http://schemas.openxmlformats.org/drawingml/2006/wordprocessingDrawing" xmlns:w10="urn:schemas-microsoft-com:office:word" xmlns:w="http://schemas.openxmlformats.org/wordprocessingml/2006/main" xmlns:w14="http://schemas.microsoft.com/office/word/2010/wordml" xmlns:w15="http://schemas.microsoft.com/office/word/2012/wordml" xmlns:w16cid="http://schemas.microsoft.com/office/word/2016/wordml/cid" xmlns:w16se="http://schemas.microsoft.com/office/word/2015/wordml/symex" xmlns:wpg="http://schemas.microsoft.com/office/word/2010/wordprocessingGroup" xmlns:wpi="http://schemas.microsoft.com/office/word/2010/wordprocessingInk" xmlns:wne="http://schemas.microsoft.com/office/word/2006/wordml" xmlns:wps="http://schemas.microsoft.com/office/word/2010/wordprocessingShape" mc:Ignorable="w14 w15 w16se w16cid wp14">
+<w:document xmlns:wpc="http://schemas.microsoft.com/office/word/2010/wordprocessingCanvas" xmlns:cx="http://schemas.microsoft.com/office/drawing/2014/chartex" xmlns:cx1="http://schemas.microsoft.com/office/drawing/2015/9/8/chartex" xmlns:cx2="http://schemas.microsoft.com/office/drawing/2015/10/21/chartex" xmlns:cx3="http://schemas.microsoft.com/office/drawing/2016/5/9/chartex" xmlns:cx4="http://schemas.microsoft.com/office/drawing/2016/5/10/chartex" xmlns:cx5="http://schemas.microsoft.com/office/drawing/2016/5/11/chartex" xmlns:cx6="http://schemas.microsoft.com/office/drawing/2016/5/12/chartex" xmlns:cx7="http://schemas.microsoft.com/office/drawing/2016/5/13/chartex" xmlns:cx8="http://schemas.microsoft.com/office/drawing/2016/5/14/chartex" xmlns:mc="http://schemas.openxmlformats.org/markup-compatibility/2006" xmlns:aink="http://schemas.microsoft.com/office/drawing/2016/ink" xmlns:am3d="http://schemas.microsoft.com/office/drawing/2017/model3d" xmlns:o="urn:schemas-microsoft-com:office:office" xmlns:r="http://schemas.openxmlformats.org/officeDocument/2006/relationships" xmlns:m="http://schemas.openxmlformats.org/officeDocument/2006/math" xmlns:v="urn:schemas-microsoft-com:vml" xmlns:wp14="http://schemas.microsoft.com/office/word/2010/wordprocessingDrawing" xmlns:wp="http://schemas.openxmlformats.org/drawingml/2006/wordprocessingDrawing" xmlns:w10="urn:schemas-microsoft-com:office:word" xmlns:w="http://schemas.openxmlformats.org/wordprocessingml/2006/main" xmlns:w14="http://schemas.microsoft.com/office/word/2010/wordml" xmlns:w15="http://schemas.microsoft.com/office/word/2012/wordml" xmlns:w16cex="http://schemas.microsoft.com/office/word/2018/wordml/cex" xmlns:w16cid="http://schemas.microsoft.com/office/word/2016/wordml/cid" xmlns:w16="http://schemas.microsoft.com/office/word/2018/wordml" xmlns:w16se="http://schemas.microsoft.com/office/word/2015/wordml/symex" xmlns:wpg="http://schemas.microsoft.com/office/word/2010/wordprocessingGroup" xmlns:wpi="http://schemas.microsoft.com/office/word/2010/wordprocessingInk" xmlns:wne="http://schemas.microsoft.com/office/word/2006/wordml" xmlns:wps="http://schemas.microsoft.com/office/word/2010/wordprocessingShape" mc:Ignorable="w14 w15 w16se w16cid w16 w16cex wp14">
   <w:background w:color="000000"/>
   <w:body>
     <w:p>
@@ -14,13 +14,12 @@
         <w:t>Circle Language Spec Plan</w:t>
       </w:r>
       <w:r>
-        <w:br/>
+        <w:t xml:space="preserve"> | </w:t>
       </w:r>
       <w:r>
         <w:t>Automatic Containment</w:t>
       </w:r>
     </w:p>
-    <w:p/>
     <w:p>
       <w:pPr>
         <w:jc w:val="center"/>
@@ -34,103 +33,8 @@
           <w:i/>
           <w:iCs/>
         </w:rPr>
-        <w:t>Author</w:t>
-      </w:r>
-      <w:r>
-        <w:rPr>
-          <w:i/>
-          <w:iCs/>
-        </w:rPr>
-        <w:t xml:space="preserve">: </w:t>
-      </w:r>
-      <w:r>
-        <w:rPr>
-          <w:i/>
-          <w:iCs/>
-        </w:rPr>
-        <w:t xml:space="preserve">JJ </w:t>
-      </w:r>
-      <w:r>
-        <w:rPr>
-          <w:i/>
-          <w:iCs/>
-        </w:rPr>
-        <w:t>van Zon</w:t>
-      </w:r>
-    </w:p>
-    <w:p>
-      <w:pPr>
-        <w:jc w:val="center"/>
-        <w:rPr>
-          <w:i/>
-          <w:iCs/>
-        </w:rPr>
-      </w:pPr>
-      <w:r>
-        <w:rPr>
-          <w:i/>
-          <w:iCs/>
-        </w:rPr>
-        <w:t>Location</w:t>
-      </w:r>
-      <w:r>
-        <w:rPr>
-          <w:i/>
-          <w:iCs/>
-        </w:rPr>
-        <w:t xml:space="preserve">: </w:t>
-      </w:r>
-      <w:r>
-        <w:rPr>
-          <w:i/>
-          <w:iCs/>
-        </w:rPr>
-        <w:t>Oosterhout</w:t>
-      </w:r>
-      <w:r>
-        <w:rPr>
-          <w:i/>
-          <w:iCs/>
-        </w:rPr>
-        <w:t>, The Netherlands</w:t>
-      </w:r>
-    </w:p>
-    <w:p>
-      <w:pPr>
-        <w:jc w:val="center"/>
-        <w:rPr>
-          <w:i/>
-          <w:iCs/>
-        </w:rPr>
-      </w:pPr>
-      <w:r>
-        <w:rPr>
-          <w:i/>
-          <w:iCs/>
-        </w:rPr>
-        <w:t xml:space="preserve">Date: </w:t>
-      </w:r>
-      <w:smartTag w:uri="urn:schemas-microsoft-com:office:smarttags" w:element="date">
-        <w:smartTagPr>
-          <w:attr w:name="Month" w:val="5"/>
-          <w:attr w:name="Day" w:val="26"/>
-          <w:attr w:name="Year" w:val="2008"/>
-        </w:smartTagPr>
-        <w:r>
-          <w:rPr>
-            <w:i/>
-            <w:iCs/>
-          </w:rPr>
-          <w:t>May 26</w:t>
-        </w:r>
-        <w:r>
-          <w:rPr>
-            <w:i/>
-            <w:iCs/>
-          </w:rPr>
-          <w:t>, 2008</w:t>
-        </w:r>
-      </w:smartTag>
+        <w:t>Date:</w:t>
+      </w:r>
       <w:r>
         <w:rPr>
           <w:i/>
@@ -143,38 +47,15 @@
           <w:i/>
           <w:iCs/>
         </w:rPr>
-        <w:t xml:space="preserve">– </w:t>
-      </w:r>
-      <w:smartTag w:uri="urn:schemas-microsoft-com:office:smarttags" w:element="date">
-        <w:smartTagPr>
-          <w:attr w:name="Month" w:val="6"/>
-          <w:attr w:name="Day" w:val="21"/>
-          <w:attr w:name="Year" w:val="2008"/>
-        </w:smartTagPr>
-        <w:r>
-          <w:rPr>
-            <w:i/>
-            <w:iCs/>
-          </w:rPr>
-          <w:t>June 21</w:t>
-        </w:r>
-        <w:r>
-          <w:rPr>
-            <w:i/>
-            <w:iCs/>
-          </w:rPr>
-          <w:t>, 2008</w:t>
-        </w:r>
-      </w:smartTag>
-    </w:p>
-    <w:p>
-      <w:pPr>
-        <w:jc w:val="center"/>
+        <w:t>June</w:t>
+      </w:r>
+      <w:r>
         <w:rPr>
           <w:i/>
           <w:iCs/>
         </w:rPr>
-      </w:pPr>
+        <w:t>, 2008</w:t>
+      </w:r>
     </w:p>
     <w:p>
       <w:pPr>
@@ -195,16 +76,7 @@
         <w:t>Automatic Containment</w:t>
       </w:r>
       <w:r>
-        <w:t xml:space="preserve"> got a bit complex with </w:t>
-      </w:r>
-      <w:r>
-        <w:t xml:space="preserve">quite a few </w:t>
-      </w:r>
-      <w:r>
-        <w:t>loose ends.</w:t>
-      </w:r>
-      <w:r>
-        <w:t xml:space="preserve"> Working on this topic </w:t>
+        <w:t xml:space="preserve"> got a bit complex with quite a few loose ends. Working on this topic </w:t>
       </w:r>
       <w:r>
         <w:t>could</w:t>
@@ -221,8 +93,6 @@
       <w:r>
         <w:t xml:space="preserve">ideas, </w:t>
       </w:r>
-      <w:bookmarkStart w:id="0" w:name="_GoBack"/>
-      <w:bookmarkEnd w:id="0"/>
       <w:r>
         <w:t xml:space="preserve">found </w:t>
       </w:r>
@@ -326,15 +196,13 @@
         <w:t>other.</w:t>
       </w:r>
       <w:r>
-        <w:t xml:space="preserve"> That may </w:t>
-      </w:r>
-      <w:proofErr w:type="spellStart"/>
-      <w:r>
-        <w:t>anull</w:t>
-      </w:r>
-      <w:proofErr w:type="spellEnd"/>
-      <w:r>
-        <w:t xml:space="preserve"> the effect of having a containment structure / like a map of your code.</w:t>
+        <w:t xml:space="preserve"> That may a</w:t>
+      </w:r>
+      <w:r>
+        <w:t>n</w:t>
+      </w:r>
+      <w:r>
+        <w:t>nul the effect of having a containment structure / like a map of your code.</w:t>
       </w:r>
     </w:p>
     <w:p/>
@@ -349,6 +217,7 @@
         <w:t>Some of the possible solutions:</w:t>
       </w:r>
     </w:p>
+    <w:p/>
     <w:p>
       <w:pPr>
         <w:pStyle w:val="ListParagraph"/>
@@ -404,11 +273,9 @@
       <w:r>
         <w:t xml:space="preserve">, because of the </w:t>
       </w:r>
-      <w:proofErr w:type="spellStart"/>
-      <w:r>
-        <w:t>bidirectionalyt</w:t>
-      </w:r>
-      <w:proofErr w:type="spellEnd"/>
+      <w:r>
+        <w:t>bidirectionality</w:t>
+      </w:r>
       <w:r>
         <w:t>.</w:t>
       </w:r>
@@ -456,7 +323,7 @@
     </w:p>
     <w:p>
       <w:r>
-        <w:t>And in that case the contents should be moved from the imaginary reference on the higher level, to  the imaginary reference on the lower level, and the imaginary reference on the lower level should  point to the real reference on the higher level.</w:t>
+        <w:t>And in that case the contents should be moved from the imaginary reference on the higher level, to  the imaginary reference on the lower level, and the imaginary reference on the lower level should point to the real reference on the higher level.</w:t>
       </w:r>
     </w:p>
     <w:p>
@@ -518,7 +385,12 @@
     <w:p/>
     <w:p>
       <w:r>
-        <w:t>&lt; Binding an object to a specific object reference gives an object a fixed logical residence.</w:t>
+        <w:t>&lt;</w:t>
+      </w:r>
+    </w:p>
+    <w:p>
+      <w:r>
+        <w:t>Binding an object to a specific object reference gives an object a fixed logical residence.</w:t>
       </w:r>
     </w:p>
     <w:p/>
@@ -552,7 +424,17 @@
     <w:p/>
     <w:p>
       <w:r>
-        <w:t>&lt; Do note that fixed logical residence requires qualification, but that does not mean that qualification requires fixed logical residence. You can point to something with a qualifier, even when it does not have its fixed logical residence there. &gt;</w:t>
+        <w:t>&lt;</w:t>
+      </w:r>
+    </w:p>
+    <w:p>
+      <w:r>
+        <w:t>Do note that fixed logical residence requires qualification, but that does not mean that qualification requires fixed logical residence. You can point to something with a qualifier, even when it does not have its fixed logical residence there.</w:t>
+      </w:r>
+    </w:p>
+    <w:p>
+      <w:r>
+        <w:t>&gt;</w:t>
       </w:r>
     </w:p>
     <w:p>
@@ -640,167 +522,21 @@
     <w:p>
       <w:pPr>
         <w:ind w:left="568"/>
-        <w:rPr>
-          <w:lang w:val="nl-NL"/>
-        </w:rPr>
-      </w:pPr>
-      <w:r>
-        <w:rPr>
-          <w:lang w:val="nl-NL"/>
-        </w:rPr>
+      </w:pPr>
+      <w:r>
         <w:t xml:space="preserve">- </w:t>
       </w:r>
       <w:r>
-        <w:rPr>
-          <w:lang w:val="nl-NL"/>
-        </w:rPr>
         <w:t xml:space="preserve">~ </w:t>
       </w:r>
-      <w:proofErr w:type="spellStart"/>
-      <w:r>
-        <w:rPr>
-          <w:lang w:val="nl-NL"/>
-        </w:rPr>
-        <w:t>Only</w:t>
-      </w:r>
-      <w:proofErr w:type="spellEnd"/>
-      <w:r>
-        <w:rPr>
-          <w:lang w:val="nl-NL"/>
-        </w:rPr>
-        <w:t xml:space="preserve"> </w:t>
-      </w:r>
-      <w:proofErr w:type="spellStart"/>
-      <w:r>
-        <w:rPr>
-          <w:lang w:val="nl-NL"/>
-        </w:rPr>
-        <w:t>an</w:t>
-      </w:r>
-      <w:proofErr w:type="spellEnd"/>
-      <w:r>
-        <w:rPr>
-          <w:lang w:val="nl-NL"/>
-        </w:rPr>
-        <w:t xml:space="preserve"> </w:t>
-      </w:r>
-      <w:proofErr w:type="spellStart"/>
-      <w:r>
-        <w:rPr>
-          <w:lang w:val="nl-NL"/>
-        </w:rPr>
-        <w:t>imaginary</w:t>
-      </w:r>
-      <w:proofErr w:type="spellEnd"/>
-      <w:r>
-        <w:rPr>
-          <w:lang w:val="nl-NL"/>
-        </w:rPr>
-        <w:t xml:space="preserve"> </w:t>
-      </w:r>
-      <w:proofErr w:type="spellStart"/>
-      <w:r>
-        <w:rPr>
-          <w:lang w:val="nl-NL"/>
-        </w:rPr>
-        <w:t>reference</w:t>
-      </w:r>
-      <w:proofErr w:type="spellEnd"/>
-      <w:r>
-        <w:rPr>
-          <w:lang w:val="nl-NL"/>
-        </w:rPr>
-        <w:t xml:space="preserve"> in a container </w:t>
-      </w:r>
-      <w:proofErr w:type="spellStart"/>
-      <w:r>
-        <w:rPr>
-          <w:lang w:val="nl-NL"/>
-        </w:rPr>
-        <w:t>that</w:t>
-      </w:r>
-      <w:proofErr w:type="spellEnd"/>
-      <w:r>
-        <w:rPr>
-          <w:lang w:val="nl-NL"/>
-        </w:rPr>
-        <w:t xml:space="preserve"> </w:t>
-      </w:r>
-      <w:proofErr w:type="spellStart"/>
-      <w:r>
-        <w:rPr>
-          <w:lang w:val="nl-NL"/>
-        </w:rPr>
-        <w:t>adds</w:t>
-      </w:r>
-      <w:proofErr w:type="spellEnd"/>
-      <w:r>
-        <w:rPr>
-          <w:lang w:val="nl-NL"/>
-        </w:rPr>
-        <w:t xml:space="preserve"> more </w:t>
-      </w:r>
-      <w:proofErr w:type="spellStart"/>
-      <w:r>
-        <w:rPr>
-          <w:lang w:val="nl-NL"/>
-        </w:rPr>
+      <w:r>
+        <w:t xml:space="preserve">Only an imaginary reference in a container that adds more </w:t>
+      </w:r>
+      <w:r>
         <w:t>referen</w:t>
       </w:r>
       <w:r>
-        <w:rPr>
-          <w:lang w:val="nl-NL"/>
-        </w:rPr>
-        <w:t>ces</w:t>
-      </w:r>
-      <w:proofErr w:type="spellEnd"/>
-      <w:r>
-        <w:rPr>
-          <w:lang w:val="nl-NL"/>
-        </w:rPr>
-        <w:t xml:space="preserve">. </w:t>
-      </w:r>
-      <w:proofErr w:type="spellStart"/>
-      <w:r>
-        <w:rPr>
-          <w:lang w:val="nl-NL"/>
-        </w:rPr>
-        <w:t>Not</w:t>
-      </w:r>
-      <w:proofErr w:type="spellEnd"/>
-      <w:r>
-        <w:rPr>
-          <w:lang w:val="nl-NL"/>
-        </w:rPr>
-        <w:t xml:space="preserve"> in-</w:t>
-      </w:r>
-      <w:proofErr w:type="spellStart"/>
-      <w:r>
-        <w:rPr>
-          <w:lang w:val="nl-NL"/>
-        </w:rPr>
-        <w:t>between</w:t>
-      </w:r>
-      <w:proofErr w:type="spellEnd"/>
-      <w:r>
-        <w:rPr>
-          <w:lang w:val="nl-NL"/>
-        </w:rPr>
-        <w:t xml:space="preserve"> </w:t>
-      </w:r>
-      <w:proofErr w:type="spellStart"/>
-      <w:r>
-        <w:rPr>
-          <w:lang w:val="nl-NL"/>
-        </w:rPr>
-        <w:t>ancestors</w:t>
-      </w:r>
-      <w:proofErr w:type="spellEnd"/>
-      <w:r>
-        <w:rPr>
-          <w:lang w:val="nl-NL"/>
-        </w:rPr>
-        <w:t>.</w:t>
+        <w:t>ces. Not in-between ancestors.</w:t>
       </w:r>
     </w:p>
     <w:p>
@@ -808,7 +544,10 @@
         <w:ind w:left="568"/>
       </w:pPr>
       <w:r>
-        <w:t>- Imaginary target, logical target, physical target</w:t>
+        <w:t>- Imaginary target, logical</w:t>
+      </w:r>
+      <w:r>
+        <w:t xml:space="preserve"> target, physical target</w:t>
       </w:r>
     </w:p>
     <w:p>
@@ -832,8 +571,8 @@
       <w:r>
         <w:t xml:space="preserve">- </w:t>
       </w:r>
-      <w:smartTag w:uri="urn:schemas-microsoft-com:office:smarttags" w:element="City">
-        <w:smartTag w:uri="urn:schemas-microsoft-com:office:smarttags" w:element="place">
+      <w:smartTag w:uri="urn:schemas-microsoft-com:office:smarttags" w:element="place">
+        <w:smartTag w:uri="urn:schemas-microsoft-com:office:smarttags" w:element="City">
           <w:r>
             <w:t>Ada</w:t>
           </w:r>
@@ -902,15 +641,7 @@
     </w:p>
     <w:p>
       <w:r>
-        <w:t xml:space="preserve">In that case the fixed logical residence might only be pointed out with an empty reference to the imaginary residence. That way automatic containment will work, but </w:t>
-      </w:r>
-      <w:proofErr w:type="spellStart"/>
-      <w:r>
-        <w:t>publically</w:t>
-      </w:r>
-      <w:proofErr w:type="spellEnd"/>
-      <w:r>
-        <w:t>-accessible classes are still available with just the namespace qualifier. (-&gt; Lower Contents)</w:t>
+        <w:t>In that case the fixed logical residence might only be pointed out with an empty reference to the imaginary residence. That way automatic containment will work, but publicly-accessible classes are still available with just the namespace qualifier. (-&gt; Lower Contents)</w:t>
       </w:r>
     </w:p>
     <w:p/>
@@ -944,7 +675,7 @@
 </file>
 
 <file path=word/numbering.xml><?xml version="1.0" encoding="utf-8"?>
-<w:numbering xmlns:wpc="http://schemas.microsoft.com/office/word/2010/wordprocessingCanvas" xmlns:cx="http://schemas.microsoft.com/office/drawing/2014/chartex" xmlns:cx1="http://schemas.microsoft.com/office/drawing/2015/9/8/chartex" xmlns:cx2="http://schemas.microsoft.com/office/drawing/2015/10/21/chartex" xmlns:cx3="http://schemas.microsoft.com/office/drawing/2016/5/9/chartex" xmlns:cx4="http://schemas.microsoft.com/office/drawing/2016/5/10/chartex" xmlns:cx5="http://schemas.microsoft.com/office/drawing/2016/5/11/chartex" xmlns:cx6="http://schemas.microsoft.com/office/drawing/2016/5/12/chartex" xmlns:cx7="http://schemas.microsoft.com/office/drawing/2016/5/13/chartex" xmlns:cx8="http://schemas.microsoft.com/office/drawing/2016/5/14/chartex" xmlns:mc="http://schemas.openxmlformats.org/markup-compatibility/2006" xmlns:aink="http://schemas.microsoft.com/office/drawing/2016/ink" xmlns:am3d="http://schemas.microsoft.com/office/drawing/2017/model3d" xmlns:o="urn:schemas-microsoft-com:office:office" xmlns:r="http://schemas.openxmlformats.org/officeDocument/2006/relationships" xmlns:m="http://schemas.openxmlformats.org/officeDocument/2006/math" xmlns:v="urn:schemas-microsoft-com:vml" xmlns:wp14="http://schemas.microsoft.com/office/word/2010/wordprocessingDrawing" xmlns:wp="http://schemas.openxmlformats.org/drawingml/2006/wordprocessingDrawing" xmlns:w10="urn:schemas-microsoft-com:office:word" xmlns:w="http://schemas.openxmlformats.org/wordprocessingml/2006/main" xmlns:w14="http://schemas.microsoft.com/office/word/2010/wordml" xmlns:w15="http://schemas.microsoft.com/office/word/2012/wordml" xmlns:w16cid="http://schemas.microsoft.com/office/word/2016/wordml/cid" xmlns:w16se="http://schemas.microsoft.com/office/word/2015/wordml/symex" xmlns:wpg="http://schemas.microsoft.com/office/word/2010/wordprocessingGroup" xmlns:wpi="http://schemas.microsoft.com/office/word/2010/wordprocessingInk" xmlns:wne="http://schemas.microsoft.com/office/word/2006/wordml" xmlns:wps="http://schemas.microsoft.com/office/word/2010/wordprocessingShape" mc:Ignorable="w14 w15 w16se w16cid wp14">
+<w:numbering xmlns:wpc="http://schemas.microsoft.com/office/word/2010/wordprocessingCanvas" xmlns:cx="http://schemas.microsoft.com/office/drawing/2014/chartex" xmlns:cx1="http://schemas.microsoft.com/office/drawing/2015/9/8/chartex" xmlns:cx2="http://schemas.microsoft.com/office/drawing/2015/10/21/chartex" xmlns:cx3="http://schemas.microsoft.com/office/drawing/2016/5/9/chartex" xmlns:cx4="http://schemas.microsoft.com/office/drawing/2016/5/10/chartex" xmlns:cx5="http://schemas.microsoft.com/office/drawing/2016/5/11/chartex" xmlns:cx6="http://schemas.microsoft.com/office/drawing/2016/5/12/chartex" xmlns:cx7="http://schemas.microsoft.com/office/drawing/2016/5/13/chartex" xmlns:cx8="http://schemas.microsoft.com/office/drawing/2016/5/14/chartex" xmlns:mc="http://schemas.openxmlformats.org/markup-compatibility/2006" xmlns:aink="http://schemas.microsoft.com/office/drawing/2016/ink" xmlns:am3d="http://schemas.microsoft.com/office/drawing/2017/model3d" xmlns:o="urn:schemas-microsoft-com:office:office" xmlns:r="http://schemas.openxmlformats.org/officeDocument/2006/relationships" xmlns:m="http://schemas.openxmlformats.org/officeDocument/2006/math" xmlns:v="urn:schemas-microsoft-com:vml" xmlns:wp14="http://schemas.microsoft.com/office/word/2010/wordprocessingDrawing" xmlns:wp="http://schemas.openxmlformats.org/drawingml/2006/wordprocessingDrawing" xmlns:w10="urn:schemas-microsoft-com:office:word" xmlns:w="http://schemas.openxmlformats.org/wordprocessingml/2006/main" xmlns:w14="http://schemas.microsoft.com/office/word/2010/wordml" xmlns:w15="http://schemas.microsoft.com/office/word/2012/wordml" xmlns:w16cex="http://schemas.microsoft.com/office/word/2018/wordml/cex" xmlns:w16cid="http://schemas.microsoft.com/office/word/2016/wordml/cid" xmlns:w16="http://schemas.microsoft.com/office/word/2018/wordml" xmlns:w16se="http://schemas.microsoft.com/office/word/2015/wordml/symex" xmlns:wpg="http://schemas.microsoft.com/office/word/2010/wordprocessingGroup" xmlns:wpi="http://schemas.microsoft.com/office/word/2010/wordprocessingInk" xmlns:wne="http://schemas.microsoft.com/office/word/2006/wordml" xmlns:wps="http://schemas.microsoft.com/office/word/2010/wordprocessingShape" mc:Ignorable="w14 w15 w16se w16cid w16 w16cex wp14">
   <w:abstractNum w:abstractNumId="0" w15:restartNumberingAfterBreak="0">
     <w:nsid w:val="FFFFFF7C"/>
     <w:multiLevelType w:val="singleLevel"/>
@@ -1708,7 +1439,7 @@
 </file>
 
 <file path=word/styles.xml><?xml version="1.0" encoding="utf-8"?>
-<w:styles xmlns:mc="http://schemas.openxmlformats.org/markup-compatibility/2006" xmlns:r="http://schemas.openxmlformats.org/officeDocument/2006/relationships" xmlns:w="http://schemas.openxmlformats.org/wordprocessingml/2006/main" xmlns:w14="http://schemas.microsoft.com/office/word/2010/wordml" xmlns:w15="http://schemas.microsoft.com/office/word/2012/wordml" xmlns:w16cid="http://schemas.microsoft.com/office/word/2016/wordml/cid" xmlns:w16se="http://schemas.microsoft.com/office/word/2015/wordml/symex" mc:Ignorable="w14 w15 w16se w16cid">
+<w:styles xmlns:mc="http://schemas.openxmlformats.org/markup-compatibility/2006" xmlns:r="http://schemas.openxmlformats.org/officeDocument/2006/relationships" xmlns:w="http://schemas.openxmlformats.org/wordprocessingml/2006/main" xmlns:w14="http://schemas.microsoft.com/office/word/2010/wordml" xmlns:w15="http://schemas.microsoft.com/office/word/2012/wordml" xmlns:w16cex="http://schemas.microsoft.com/office/word/2018/wordml/cex" xmlns:w16cid="http://schemas.microsoft.com/office/word/2016/wordml/cid" xmlns:w16="http://schemas.microsoft.com/office/word/2018/wordml" xmlns:w16se="http://schemas.microsoft.com/office/word/2015/wordml/symex" mc:Ignorable="w14 w15 w16se w16cid w16 w16cex">
   <w:docDefaults>
     <w:rPrDefault>
       <w:rPr>

</xml_diff>